<commit_message>
Graph Text Updated Version
This is an updated version for Graph Text.
</commit_message>
<xml_diff>
--- a/entities/Text for Graphs.docx
+++ b/entities/Text for Graphs.docx
@@ -13,6 +13,7 @@
         <w:rPr>
           <w:b/>
           <w:bCs/>
+          <w:noProof/>
         </w:rPr>
         <w:drawing>
           <wp:inline distT="0" distB="0" distL="0" distR="0" wp14:anchorId="078373B3" wp14:editId="6B6DCB5A">
@@ -109,7 +110,6 @@
       <w:r>
         <w:t xml:space="preserve">The data displayed here is sourced from </w:t>
       </w:r>
-      <w:proofErr w:type="spellStart"/>
       <w:r>
         <w:rPr>
           <w:b/>
@@ -117,7 +117,6 @@
         </w:rPr>
         <w:t>Scamwatch</w:t>
       </w:r>
-      <w:proofErr w:type="spellEnd"/>
       <w:r>
         <w:t xml:space="preserve">, a trusted initiative led by the </w:t>
       </w:r>
@@ -129,15 +128,7 @@
         <w:t>National Anti-Scam Centre</w:t>
       </w:r>
       <w:r>
-        <w:t xml:space="preserve">. We have taken their latest data, </w:t>
-      </w:r>
-      <w:proofErr w:type="spellStart"/>
-      <w:r>
-        <w:t>analyzed</w:t>
-      </w:r>
-      <w:proofErr w:type="spellEnd"/>
-      <w:r>
-        <w:t xml:space="preserve"> it, and presented the most recent scam trends specifically targeting senior Australians.</w:t>
+        <w:t>. We have taken their latest data, analyzed it, and presented the most recent scam trends specifically targeting senior Australians.</w:t>
       </w:r>
       <w:r>
         <w:t xml:space="preserve"> </w:t>
@@ -173,6 +164,7 @@
         <w:rPr>
           <w:b/>
           <w:bCs/>
+          <w:noProof/>
         </w:rPr>
         <w:drawing>
           <wp:inline distT="0" distB="0" distL="0" distR="0" wp14:anchorId="3A09F765" wp14:editId="5B27B75E">
@@ -262,6 +254,31 @@
         </w:rPr>
         <w:t>ype</w:t>
       </w:r>
+      <w:r>
+        <w:rPr>
+          <w:b/>
+          <w:bCs/>
+          <w:color w:val="FF0000"/>
+        </w:rPr>
+        <w:t xml:space="preserve"> (</w:t>
+      </w:r>
+      <w:r>
+        <w:rPr>
+          <w:b/>
+          <w:bCs/>
+          <w:color w:val="FF0000"/>
+          <w:highlight w:val="yellow"/>
+        </w:rPr>
+        <w:t>to be on the graph</w:t>
+      </w:r>
+      <w:r>
+        <w:rPr>
+          <w:b/>
+          <w:bCs/>
+          <w:color w:val="FF0000"/>
+        </w:rPr>
+        <w:t>)</w:t>
+      </w:r>
     </w:p>
     <w:p>
       <w:pPr>
@@ -313,6 +330,31 @@
           <w:color w:val="FF0000"/>
         </w:rPr>
         <w:t>eports</w:t>
+      </w:r>
+      <w:r>
+        <w:rPr>
+          <w:b/>
+          <w:bCs/>
+          <w:color w:val="FF0000"/>
+        </w:rPr>
+        <w:t xml:space="preserve"> (</w:t>
+      </w:r>
+      <w:r>
+        <w:rPr>
+          <w:b/>
+          <w:bCs/>
+          <w:color w:val="FF0000"/>
+          <w:highlight w:val="yellow"/>
+        </w:rPr>
+        <w:t>to be on the graph</w:t>
+      </w:r>
+      <w:r>
+        <w:rPr>
+          <w:b/>
+          <w:bCs/>
+          <w:color w:val="FF0000"/>
+        </w:rPr>
+        <w:t>)</w:t>
       </w:r>
     </w:p>
     <w:p>
@@ -362,6 +404,9 @@
         <w:jc w:val="center"/>
       </w:pPr>
       <w:r>
+        <w:rPr>
+          <w:noProof/>
+        </w:rPr>
         <w:drawing>
           <wp:inline distT="0" distB="0" distL="0" distR="0" wp14:anchorId="0C85489B" wp14:editId="577EBFB5">
             <wp:extent cx="3058886" cy="1923580"/>
@@ -451,6 +496,39 @@
         </w:rPr>
         <w:t>ype</w:t>
       </w:r>
+      <w:r>
+        <w:rPr>
+          <w:b/>
+          <w:bCs/>
+          <w:color w:val="FF0000"/>
+        </w:rPr>
+        <w:t xml:space="preserve"> </w:t>
+      </w:r>
+      <w:r>
+        <w:rPr>
+          <w:b/>
+          <w:bCs/>
+          <w:color w:val="FF0000"/>
+        </w:rPr>
+        <w:t>(</w:t>
+      </w:r>
+      <w:r>
+        <w:rPr>
+          <w:b/>
+          <w:bCs/>
+          <w:color w:val="FF0000"/>
+          <w:highlight w:val="yellow"/>
+        </w:rPr>
+        <w:t>to be on the graph</w:t>
+      </w:r>
+      <w:r>
+        <w:rPr>
+          <w:b/>
+          <w:bCs/>
+          <w:color w:val="FF0000"/>
+        </w:rPr>
+        <w:t>)</w:t>
+      </w:r>
     </w:p>
     <w:p>
       <w:pPr>
@@ -467,7 +545,39 @@
           <w:bCs/>
           <w:color w:val="FF0000"/>
         </w:rPr>
-        <w:t>Y axis –</w:t>
+        <w:t xml:space="preserve">Y axis – </w:t>
+      </w:r>
+      <w:r>
+        <w:rPr>
+          <w:b/>
+          <w:bCs/>
+          <w:color w:val="FF0000"/>
+        </w:rPr>
+        <w:t>F</w:t>
+      </w:r>
+      <w:r>
+        <w:rPr>
+          <w:b/>
+          <w:bCs/>
+          <w:color w:val="FF0000"/>
+        </w:rPr>
+        <w:t xml:space="preserve">inancial </w:t>
+      </w:r>
+      <w:r>
+        <w:rPr>
+          <w:b/>
+          <w:bCs/>
+          <w:color w:val="FF0000"/>
+        </w:rPr>
+        <w:t>L</w:t>
+      </w:r>
+      <w:r>
+        <w:rPr>
+          <w:b/>
+          <w:bCs/>
+          <w:color w:val="FF0000"/>
+        </w:rPr>
+        <w:t>oss</w:t>
       </w:r>
       <w:r>
         <w:rPr>
@@ -483,31 +593,24 @@
           <w:bCs/>
           <w:color w:val="FF0000"/>
         </w:rPr>
-        <w:t>F</w:t>
-      </w:r>
-      <w:r>
-        <w:rPr>
-          <w:b/>
-          <w:bCs/>
-          <w:color w:val="FF0000"/>
-        </w:rPr>
-        <w:t xml:space="preserve">inancial </w:t>
-      </w:r>
-      <w:r>
-        <w:rPr>
-          <w:b/>
-          <w:bCs/>
-          <w:color w:val="FF0000"/>
-        </w:rPr>
-        <w:t>L</w:t>
-      </w:r>
-      <w:r>
-        <w:rPr>
-          <w:b/>
-          <w:bCs/>
-          <w:color w:val="FF0000"/>
-        </w:rPr>
-        <w:t>oss</w:t>
+        <w:t>(</w:t>
+      </w:r>
+      <w:r>
+        <w:rPr>
+          <w:b/>
+          <w:bCs/>
+          <w:color w:val="FF0000"/>
+          <w:highlight w:val="yellow"/>
+        </w:rPr>
+        <w:t>to be on the graph</w:t>
+      </w:r>
+      <w:r>
+        <w:rPr>
+          <w:b/>
+          <w:bCs/>
+          <w:color w:val="FF0000"/>
+        </w:rPr>
+        <w:t>)</w:t>
       </w:r>
     </w:p>
     <w:p>
@@ -558,6 +661,7 @@
         <w:rPr>
           <w:b/>
           <w:bCs/>
+          <w:noProof/>
         </w:rPr>
         <w:drawing>
           <wp:inline distT="0" distB="0" distL="0" distR="0" wp14:anchorId="6EEC7789" wp14:editId="7A0140C1">
@@ -634,6 +738,39 @@
         </w:rPr>
         <w:t xml:space="preserve"> Contact Method</w:t>
       </w:r>
+      <w:r>
+        <w:rPr>
+          <w:b/>
+          <w:bCs/>
+          <w:color w:val="FF0000"/>
+        </w:rPr>
+        <w:t xml:space="preserve"> </w:t>
+      </w:r>
+      <w:r>
+        <w:rPr>
+          <w:b/>
+          <w:bCs/>
+          <w:color w:val="FF0000"/>
+        </w:rPr>
+        <w:t>(</w:t>
+      </w:r>
+      <w:r>
+        <w:rPr>
+          <w:b/>
+          <w:bCs/>
+          <w:color w:val="FF0000"/>
+          <w:highlight w:val="yellow"/>
+        </w:rPr>
+        <w:t>to be on the graph</w:t>
+      </w:r>
+      <w:r>
+        <w:rPr>
+          <w:b/>
+          <w:bCs/>
+          <w:color w:val="FF0000"/>
+        </w:rPr>
+        <w:t>)</w:t>
+      </w:r>
     </w:p>
     <w:p>
       <w:pPr>
@@ -662,6 +799,39 @@
         </w:rPr>
         <w:t>Number of Reports</w:t>
       </w:r>
+      <w:r>
+        <w:rPr>
+          <w:b/>
+          <w:bCs/>
+          <w:color w:val="FF0000"/>
+        </w:rPr>
+        <w:t xml:space="preserve"> </w:t>
+      </w:r>
+      <w:r>
+        <w:rPr>
+          <w:b/>
+          <w:bCs/>
+          <w:color w:val="FF0000"/>
+        </w:rPr>
+        <w:t>(</w:t>
+      </w:r>
+      <w:r>
+        <w:rPr>
+          <w:b/>
+          <w:bCs/>
+          <w:color w:val="FF0000"/>
+          <w:highlight w:val="yellow"/>
+        </w:rPr>
+        <w:t>to be on the graph</w:t>
+      </w:r>
+      <w:r>
+        <w:rPr>
+          <w:b/>
+          <w:bCs/>
+          <w:color w:val="FF0000"/>
+        </w:rPr>
+        <w:t>)</w:t>
+      </w:r>
     </w:p>
     <w:p>
       <w:pPr>
@@ -703,6 +873,7 @@
       </w:pPr>
       <w:r>
         <w:rPr>
+          <w:noProof/>
           <w:color w:val="FF0000"/>
         </w:rPr>
         <w:lastRenderedPageBreak/>
@@ -789,7 +960,6 @@
       <w:r>
         <w:t xml:space="preserve">The data displayed here is sourced from </w:t>
       </w:r>
-      <w:proofErr w:type="spellStart"/>
       <w:r>
         <w:rPr>
           <w:b/>
@@ -797,7 +967,6 @@
         </w:rPr>
         <w:t>Scamwatch</w:t>
       </w:r>
-      <w:proofErr w:type="spellEnd"/>
       <w:r>
         <w:t xml:space="preserve">, a trusted initiative led by the </w:t>
       </w:r>
@@ -809,28 +978,10 @@
         <w:t>National Anti-Scam Centre</w:t>
       </w:r>
       <w:r>
-        <w:t xml:space="preserve">. We have taken their latest data, </w:t>
-      </w:r>
-      <w:proofErr w:type="spellStart"/>
-      <w:r>
-        <w:t>analyzed</w:t>
-      </w:r>
-      <w:proofErr w:type="spellEnd"/>
-      <w:r>
-        <w:t xml:space="preserve"> it, and </w:t>
-      </w:r>
-      <w:r>
-        <w:t xml:space="preserve">created the tool that would help you to identify </w:t>
-      </w:r>
-      <w:proofErr w:type="spellStart"/>
-      <w:proofErr w:type="gramStart"/>
-      <w:r>
-        <w:t>you</w:t>
-      </w:r>
-      <w:proofErr w:type="spellEnd"/>
-      <w:proofErr w:type="gramEnd"/>
-      <w:r>
-        <w:t xml:space="preserve"> personal risks of being scammed based on </w:t>
+        <w:t xml:space="preserve">. We have taken their latest data, analyzed it, and </w:t>
+      </w:r>
+      <w:r>
+        <w:t xml:space="preserve">created the tool that would help you to identify you personal risks of being scammed based on </w:t>
       </w:r>
       <w:r>
         <w:t xml:space="preserve">your </w:t>
@@ -899,10 +1050,7 @@
         <w:t>U</w:t>
       </w:r>
       <w:r>
-        <w:t>se the dropdown menus</w:t>
-      </w:r>
-      <w:r>
-        <w:t xml:space="preserve"> to select our online activity methods or demographics</w:t>
+        <w:t>se the dropdown menus to select our online activity methods or demographics</w:t>
       </w:r>
     </w:p>
     <w:p>
@@ -935,6 +1083,9 @@
         <w:jc w:val="center"/>
       </w:pPr>
       <w:r>
+        <w:rPr>
+          <w:noProof/>
+        </w:rPr>
         <w:drawing>
           <wp:inline distT="0" distB="0" distL="0" distR="0" wp14:anchorId="632B5D24" wp14:editId="2DBD076D">
             <wp:extent cx="1776046" cy="1425314"/>
@@ -1032,6 +1183,9 @@
         <w:jc w:val="center"/>
       </w:pPr>
       <w:r>
+        <w:rPr>
+          <w:noProof/>
+        </w:rPr>
         <w:drawing>
           <wp:inline distT="0" distB="0" distL="0" distR="0" wp14:anchorId="17C74C20" wp14:editId="5402650A">
             <wp:extent cx="2626352" cy="1712686"/>
@@ -1086,6 +1240,39 @@
         </w:rPr>
         <w:t>X axis – Scam Type</w:t>
       </w:r>
+      <w:r>
+        <w:rPr>
+          <w:b/>
+          <w:bCs/>
+          <w:color w:val="FF0000"/>
+        </w:rPr>
+        <w:t xml:space="preserve"> </w:t>
+      </w:r>
+      <w:r>
+        <w:rPr>
+          <w:b/>
+          <w:bCs/>
+          <w:color w:val="FF0000"/>
+        </w:rPr>
+        <w:t>(</w:t>
+      </w:r>
+      <w:r>
+        <w:rPr>
+          <w:b/>
+          <w:bCs/>
+          <w:color w:val="FF0000"/>
+          <w:highlight w:val="yellow"/>
+        </w:rPr>
+        <w:t>to be on the graph</w:t>
+      </w:r>
+      <w:r>
+        <w:rPr>
+          <w:b/>
+          <w:bCs/>
+          <w:color w:val="FF0000"/>
+        </w:rPr>
+        <w:t>)</w:t>
+      </w:r>
     </w:p>
     <w:p>
       <w:pPr>
@@ -1112,6 +1299,39 @@
         </w:rPr>
         <w:t>Exposure Risks</w:t>
       </w:r>
+      <w:r>
+        <w:rPr>
+          <w:b/>
+          <w:bCs/>
+          <w:color w:val="FF0000"/>
+        </w:rPr>
+        <w:t xml:space="preserve"> </w:t>
+      </w:r>
+      <w:r>
+        <w:rPr>
+          <w:b/>
+          <w:bCs/>
+          <w:color w:val="FF0000"/>
+        </w:rPr>
+        <w:t>(</w:t>
+      </w:r>
+      <w:r>
+        <w:rPr>
+          <w:b/>
+          <w:bCs/>
+          <w:color w:val="FF0000"/>
+          <w:highlight w:val="yellow"/>
+        </w:rPr>
+        <w:t>to be on the graph</w:t>
+      </w:r>
+      <w:r>
+        <w:rPr>
+          <w:b/>
+          <w:bCs/>
+          <w:color w:val="FF0000"/>
+        </w:rPr>
+        <w:t>)</w:t>
+      </w:r>
     </w:p>
     <w:p>
       <w:pPr>
@@ -1128,6 +1348,39 @@
           <w:color w:val="FF0000"/>
         </w:rPr>
         <w:t>Y axis (left graph) – Average Loss</w:t>
+      </w:r>
+      <w:r>
+        <w:rPr>
+          <w:b/>
+          <w:bCs/>
+          <w:color w:val="FF0000"/>
+        </w:rPr>
+        <w:t xml:space="preserve"> </w:t>
+      </w:r>
+      <w:r>
+        <w:rPr>
+          <w:b/>
+          <w:bCs/>
+          <w:color w:val="FF0000"/>
+        </w:rPr>
+        <w:t>(</w:t>
+      </w:r>
+      <w:r>
+        <w:rPr>
+          <w:b/>
+          <w:bCs/>
+          <w:color w:val="FF0000"/>
+          <w:highlight w:val="yellow"/>
+        </w:rPr>
+        <w:t>to be on the graph</w:t>
+      </w:r>
+      <w:r>
+        <w:rPr>
+          <w:b/>
+          <w:bCs/>
+          <w:color w:val="FF0000"/>
+        </w:rPr>
+        <w:t>)</w:t>
       </w:r>
     </w:p>
     <w:p>
@@ -1154,6 +1407,7 @@
         <w:rPr>
           <w:b/>
           <w:bCs/>
+          <w:noProof/>
         </w:rPr>
         <w:drawing>
           <wp:inline distT="0" distB="0" distL="0" distR="0" wp14:anchorId="46AB2F53" wp14:editId="18D65DF9">
@@ -1253,6 +1507,9 @@
         <w:jc w:val="center"/>
       </w:pPr>
       <w:r>
+        <w:rPr>
+          <w:noProof/>
+        </w:rPr>
         <w:drawing>
           <wp:inline distT="0" distB="0" distL="0" distR="0" wp14:anchorId="2F24FFCC" wp14:editId="157DBD02">
             <wp:extent cx="3145971" cy="2075937"/>
@@ -1306,6 +1563,39 @@
         </w:rPr>
         <w:t>X axis – Scam Type</w:t>
       </w:r>
+      <w:r>
+        <w:rPr>
+          <w:b/>
+          <w:bCs/>
+          <w:color w:val="FF0000"/>
+        </w:rPr>
+        <w:t xml:space="preserve"> </w:t>
+      </w:r>
+      <w:r>
+        <w:rPr>
+          <w:b/>
+          <w:bCs/>
+          <w:color w:val="FF0000"/>
+        </w:rPr>
+        <w:t>(</w:t>
+      </w:r>
+      <w:r>
+        <w:rPr>
+          <w:b/>
+          <w:bCs/>
+          <w:color w:val="FF0000"/>
+          <w:highlight w:val="yellow"/>
+        </w:rPr>
+        <w:t>to be on the graph</w:t>
+      </w:r>
+      <w:r>
+        <w:rPr>
+          <w:b/>
+          <w:bCs/>
+          <w:color w:val="FF0000"/>
+        </w:rPr>
+        <w:t>)</w:t>
+      </w:r>
     </w:p>
     <w:p>
       <w:pPr>
@@ -1331,6 +1621,39 @@
         </w:rPr>
         <w:t>Exposure Risks</w:t>
       </w:r>
+      <w:r>
+        <w:rPr>
+          <w:b/>
+          <w:bCs/>
+          <w:color w:val="FF0000"/>
+        </w:rPr>
+        <w:t xml:space="preserve"> </w:t>
+      </w:r>
+      <w:r>
+        <w:rPr>
+          <w:b/>
+          <w:bCs/>
+          <w:color w:val="FF0000"/>
+        </w:rPr>
+        <w:t>(</w:t>
+      </w:r>
+      <w:r>
+        <w:rPr>
+          <w:b/>
+          <w:bCs/>
+          <w:color w:val="FF0000"/>
+          <w:highlight w:val="yellow"/>
+        </w:rPr>
+        <w:t>to be on the graph</w:t>
+      </w:r>
+      <w:r>
+        <w:rPr>
+          <w:b/>
+          <w:bCs/>
+          <w:color w:val="FF0000"/>
+        </w:rPr>
+        <w:t>)</w:t>
+      </w:r>
     </w:p>
     <w:p>
       <w:pPr>
@@ -1347,6 +1670,39 @@
           <w:color w:val="FF0000"/>
         </w:rPr>
         <w:t>Y axis (left graph) – Average Loss</w:t>
+      </w:r>
+      <w:r>
+        <w:rPr>
+          <w:b/>
+          <w:bCs/>
+          <w:color w:val="FF0000"/>
+        </w:rPr>
+        <w:t xml:space="preserve"> </w:t>
+      </w:r>
+      <w:r>
+        <w:rPr>
+          <w:b/>
+          <w:bCs/>
+          <w:color w:val="FF0000"/>
+        </w:rPr>
+        <w:t>(</w:t>
+      </w:r>
+      <w:r>
+        <w:rPr>
+          <w:b/>
+          <w:bCs/>
+          <w:color w:val="FF0000"/>
+          <w:highlight w:val="yellow"/>
+        </w:rPr>
+        <w:t>to be on the graph</w:t>
+      </w:r>
+      <w:r>
+        <w:rPr>
+          <w:b/>
+          <w:bCs/>
+          <w:color w:val="FF0000"/>
+        </w:rPr>
+        <w:t>)</w:t>
       </w:r>
     </w:p>
     <w:p>

</xml_diff>